<commit_message>
Add hw1 write-up and state diagram
</commit_message>
<xml_diff>
--- a/hw1.docx
+++ b/hw1.docx
@@ -1,6 +1,6 @@
 
 <file path=word/document.xml><?xml version="1.0" encoding="utf-8"?>
-<w:document xmlns:wpc="http://schemas.microsoft.com/office/word/2010/wordprocessingCanvas" xmlns:cx="http://schemas.microsoft.com/office/drawing/2014/chartex" xmlns:cx1="http://schemas.microsoft.com/office/drawing/2015/9/8/chartex" xmlns:cx2="http://schemas.microsoft.com/office/drawing/2015/10/21/chartex" xmlns:cx3="http://schemas.microsoft.com/office/drawing/2016/5/9/chartex" xmlns:cx4="http://schemas.microsoft.com/office/drawing/2016/5/10/chartex" xmlns:cx5="http://schemas.microsoft.com/office/drawing/2016/5/11/chartex" xmlns:cx6="http://schemas.microsoft.com/office/drawing/2016/5/12/chartex" xmlns:cx7="http://schemas.microsoft.com/office/drawing/2016/5/13/chartex" xmlns:cx8="http://schemas.microsoft.com/office/drawing/2016/5/14/chartex" xmlns:mc="http://schemas.openxmlformats.org/markup-compatibility/2006" xmlns:aink="http://schemas.microsoft.com/office/drawing/2016/ink" xmlns:am3d="http://schemas.microsoft.com/office/drawing/2017/model3d" xmlns:o="urn:schemas-microsoft-com:office:office" xmlns:r="http://schemas.openxmlformats.org/officeDocument/2006/relationships" xmlns:m="http://schemas.openxmlformats.org/officeDocument/2006/math" xmlns:v="urn:schemas-microsoft-com:vml" xmlns:wp14="http://schemas.microsoft.com/office/word/2010/wordprocessingDrawing" xmlns:wp="http://schemas.openxmlformats.org/drawingml/2006/wordprocessingDrawing" xmlns:w10="urn:schemas-microsoft-com:office:word" xmlns:w="http://schemas.openxmlformats.org/wordprocessingml/2006/main" xmlns:w14="http://schemas.microsoft.com/office/word/2010/wordml" xmlns:w15="http://schemas.microsoft.com/office/word/2012/wordml" xmlns:w16cex="http://schemas.microsoft.com/office/word/2018/wordml/cex" xmlns:w16cid="http://schemas.microsoft.com/office/word/2016/wordml/cid" xmlns:w16="http://schemas.microsoft.com/office/word/2018/wordml" xmlns:w16se="http://schemas.microsoft.com/office/word/2015/wordml/symex" xmlns:wpg="http://schemas.microsoft.com/office/word/2010/wordprocessingGroup" xmlns:wpi="http://schemas.microsoft.com/office/word/2010/wordprocessingInk" xmlns:wne="http://schemas.microsoft.com/office/word/2006/wordml" xmlns:wps="http://schemas.microsoft.com/office/word/2010/wordprocessingShape" mc:Ignorable="w14 w15 w16se w16cid w16 w16cex wp14">
+<w:document xmlns:wpc="http://schemas.microsoft.com/office/word/2010/wordprocessingCanvas" xmlns:cx="http://schemas.microsoft.com/office/drawing/2014/chartex" xmlns:cx1="http://schemas.microsoft.com/office/drawing/2015/9/8/chartex" xmlns:cx2="http://schemas.microsoft.com/office/drawing/2015/10/21/chartex" xmlns:cx3="http://schemas.microsoft.com/office/drawing/2016/5/9/chartex" xmlns:cx4="http://schemas.microsoft.com/office/drawing/2016/5/10/chartex" xmlns:cx5="http://schemas.microsoft.com/office/drawing/2016/5/11/chartex" xmlns:cx6="http://schemas.microsoft.com/office/drawing/2016/5/12/chartex" xmlns:cx7="http://schemas.microsoft.com/office/drawing/2016/5/13/chartex" xmlns:cx8="http://schemas.microsoft.com/office/drawing/2016/5/14/chartex" xmlns:mc="http://schemas.openxmlformats.org/markup-compatibility/2006" xmlns:aink="http://schemas.microsoft.com/office/drawing/2016/ink" xmlns:am3d="http://schemas.microsoft.com/office/drawing/2017/model3d" xmlns:o="urn:schemas-microsoft-com:office:office" xmlns:r="http://schemas.openxmlformats.org/officeDocument/2006/relationships" xmlns:m="http://schemas.openxmlformats.org/officeDocument/2006/math" xmlns:v="urn:schemas-microsoft-com:vml" xmlns:wp14="http://schemas.microsoft.com/office/word/2010/wordprocessingDrawing" xmlns:wp="http://schemas.openxmlformats.org/drawingml/2006/wordprocessingDrawing" xmlns:w10="urn:schemas-microsoft-com:office:word" xmlns:w="http://schemas.openxmlformats.org/wordprocessingml/2006/main" xmlns:w14="http://schemas.microsoft.com/office/word/2010/wordml" xmlns:w15="http://schemas.microsoft.com/office/word/2012/wordml" xmlns:w16cid="http://schemas.microsoft.com/office/word/2016/wordml/cid" xmlns:w16se="http://schemas.microsoft.com/office/word/2015/wordml/symex" xmlns:wpg="http://schemas.microsoft.com/office/word/2010/wordprocessingGroup" xmlns:wpi="http://schemas.microsoft.com/office/word/2010/wordprocessingInk" xmlns:wne="http://schemas.microsoft.com/office/word/2006/wordml" xmlns:wps="http://schemas.microsoft.com/office/word/2010/wordprocessingShape" mc:Ignorable="w14 w15 w16se w16cid wp14">
   <w:body>
     <w:p>
       <w:r>
@@ -8,13 +8,14 @@
       </w:r>
     </w:p>
     <w:p>
-      <w:proofErr w:type="spellStart"/>
-      <w:r>
-        <w:t>Barghav</w:t>
-      </w:r>
-      <w:proofErr w:type="spellEnd"/>
-      <w:r>
-        <w:t xml:space="preserve"> Annigeri</w:t>
+      <w:r>
+        <w:t>B</w:t>
+      </w:r>
+      <w:r>
+        <w:t>h</w:t>
+      </w:r>
+      <w:r>
+        <w:t>argav Annigeri</w:t>
       </w:r>
     </w:p>
     <w:p/>
@@ -100,8 +101,6 @@
       <w:r>
         <w:t xml:space="preserve">-&gt; Action -&gt; </w:t>
       </w:r>
-      <w:bookmarkStart w:id="0" w:name="_GoBack"/>
-      <w:bookmarkEnd w:id="0"/>
     </w:p>
     <w:p/>
     <w:p>
@@ -138,6 +137,84 @@
       <w:proofErr w:type="gramEnd"/>
       <w:r>
         <w:t xml:space="preserve"> exacerbates the need for a better method of analyzing text and responding to users.</w:t>
+      </w:r>
+    </w:p>
+    <w:p>
+      <w:bookmarkStart w:id="0" w:name="_GoBack"/>
+      <w:bookmarkEnd w:id="0"/>
+    </w:p>
+    <w:p>
+      <w:r>
+        <w:t xml:space="preserve">Below is a state diagram </w:t>
+      </w:r>
+      <w:r>
+        <w:t xml:space="preserve">broadly </w:t>
+      </w:r>
+      <w:r>
+        <w:t>outlining the possible conversations.</w:t>
+      </w:r>
+      <w:r>
+        <w:t xml:space="preserve"> This doesn’t explicitly correlate with the programmed state machine, but rather shows how different user transitions can </w:t>
+      </w:r>
+      <w:proofErr w:type="gramStart"/>
+      <w:r>
+        <w:t>effect</w:t>
+      </w:r>
+      <w:proofErr w:type="gramEnd"/>
+      <w:r>
+        <w:t xml:space="preserve"> different prompts from the system, and how the conversation will flow as such.</w:t>
+      </w:r>
+    </w:p>
+    <w:p>
+      <w:pPr>
+        <w:jc w:val="center"/>
+      </w:pPr>
+      <w:r>
+        <w:rPr>
+          <w:noProof/>
+        </w:rPr>
+        <w:lastRenderedPageBreak/>
+        <w:drawing>
+          <wp:inline distT="0" distB="0" distL="0" distR="0" wp14:anchorId="40F755D4" wp14:editId="3D5AF892">
+            <wp:extent cx="3616160" cy="8834199"/>
+            <wp:effectExtent l="0" t="0" r="3810" b="5080"/>
+            <wp:docPr id="1" name="Picture 1" descr="A close up of a map&#10;&#10;Description automatically generated"/>
+            <wp:cNvGraphicFramePr>
+              <a:graphicFrameLocks xmlns:a="http://schemas.openxmlformats.org/drawingml/2006/main" noChangeAspect="1"/>
+            </wp:cNvGraphicFramePr>
+            <a:graphic xmlns:a="http://schemas.openxmlformats.org/drawingml/2006/main">
+              <a:graphicData uri="http://schemas.openxmlformats.org/drawingml/2006/picture">
+                <pic:pic xmlns:pic="http://schemas.openxmlformats.org/drawingml/2006/picture">
+                  <pic:nvPicPr>
+                    <pic:cNvPr id="1" name="Conversation Flow (CS 329 HW1) (1).png"/>
+                    <pic:cNvPicPr/>
+                  </pic:nvPicPr>
+                  <pic:blipFill>
+                    <a:blip r:embed="rId4">
+                      <a:extLst>
+                        <a:ext uri="{28A0092B-C50C-407E-A947-70E740481C1C}">
+                          <a14:useLocalDpi xmlns:a14="http://schemas.microsoft.com/office/drawing/2010/main" val="0"/>
+                        </a:ext>
+                      </a:extLst>
+                    </a:blip>
+                    <a:stretch>
+                      <a:fillRect/>
+                    </a:stretch>
+                  </pic:blipFill>
+                  <pic:spPr>
+                    <a:xfrm>
+                      <a:off x="0" y="0"/>
+                      <a:ext cx="3640478" cy="8893608"/>
+                    </a:xfrm>
+                    <a:prstGeom prst="rect">
+                      <a:avLst/>
+                    </a:prstGeom>
+                  </pic:spPr>
+                </pic:pic>
+              </a:graphicData>
+            </a:graphic>
+          </wp:inline>
+        </w:drawing>
       </w:r>
     </w:p>
     <w:sectPr>
@@ -151,7 +228,7 @@
 </file>
 
 <file path=word/styles.xml><?xml version="1.0" encoding="utf-8"?>
-<w:styles xmlns:mc="http://schemas.openxmlformats.org/markup-compatibility/2006" xmlns:r="http://schemas.openxmlformats.org/officeDocument/2006/relationships" xmlns:w="http://schemas.openxmlformats.org/wordprocessingml/2006/main" xmlns:w14="http://schemas.microsoft.com/office/word/2010/wordml" xmlns:w15="http://schemas.microsoft.com/office/word/2012/wordml" xmlns:w16cex="http://schemas.microsoft.com/office/word/2018/wordml/cex" xmlns:w16cid="http://schemas.microsoft.com/office/word/2016/wordml/cid" xmlns:w16="http://schemas.microsoft.com/office/word/2018/wordml" xmlns:w16se="http://schemas.microsoft.com/office/word/2015/wordml/symex" mc:Ignorable="w14 w15 w16se w16cid w16 w16cex">
+<w:styles xmlns:mc="http://schemas.openxmlformats.org/markup-compatibility/2006" xmlns:r="http://schemas.openxmlformats.org/officeDocument/2006/relationships" xmlns:w="http://schemas.openxmlformats.org/wordprocessingml/2006/main" xmlns:w14="http://schemas.microsoft.com/office/word/2010/wordml" xmlns:w15="http://schemas.microsoft.com/office/word/2012/wordml" xmlns:w16cid="http://schemas.microsoft.com/office/word/2016/wordml/cid" xmlns:w16se="http://schemas.microsoft.com/office/word/2015/wordml/symex" mc:Ignorable="w14 w15 w16se w16cid">
   <w:docDefaults>
     <w:rPrDefault>
       <w:rPr>

</xml_diff>

<commit_message>
Update the word doc with hw1
</commit_message>
<xml_diff>
--- a/hw1.docx
+++ b/hw1.docx
@@ -1,6 +1,6 @@
 
 <file path=word/document.xml><?xml version="1.0" encoding="utf-8"?>
-<w:document xmlns:wpc="http://schemas.microsoft.com/office/word/2010/wordprocessingCanvas" xmlns:cx="http://schemas.microsoft.com/office/drawing/2014/chartex" xmlns:cx1="http://schemas.microsoft.com/office/drawing/2015/9/8/chartex" xmlns:cx2="http://schemas.microsoft.com/office/drawing/2015/10/21/chartex" xmlns:cx3="http://schemas.microsoft.com/office/drawing/2016/5/9/chartex" xmlns:cx4="http://schemas.microsoft.com/office/drawing/2016/5/10/chartex" xmlns:cx5="http://schemas.microsoft.com/office/drawing/2016/5/11/chartex" xmlns:cx6="http://schemas.microsoft.com/office/drawing/2016/5/12/chartex" xmlns:cx7="http://schemas.microsoft.com/office/drawing/2016/5/13/chartex" xmlns:cx8="http://schemas.microsoft.com/office/drawing/2016/5/14/chartex" xmlns:mc="http://schemas.openxmlformats.org/markup-compatibility/2006" xmlns:aink="http://schemas.microsoft.com/office/drawing/2016/ink" xmlns:am3d="http://schemas.microsoft.com/office/drawing/2017/model3d" xmlns:o="urn:schemas-microsoft-com:office:office" xmlns:r="http://schemas.openxmlformats.org/officeDocument/2006/relationships" xmlns:m="http://schemas.openxmlformats.org/officeDocument/2006/math" xmlns:v="urn:schemas-microsoft-com:vml" xmlns:wp14="http://schemas.microsoft.com/office/word/2010/wordprocessingDrawing" xmlns:wp="http://schemas.openxmlformats.org/drawingml/2006/wordprocessingDrawing" xmlns:w10="urn:schemas-microsoft-com:office:word" xmlns:w="http://schemas.openxmlformats.org/wordprocessingml/2006/main" xmlns:w14="http://schemas.microsoft.com/office/word/2010/wordml" xmlns:w15="http://schemas.microsoft.com/office/word/2012/wordml" xmlns:w16cid="http://schemas.microsoft.com/office/word/2016/wordml/cid" xmlns:w16se="http://schemas.microsoft.com/office/word/2015/wordml/symex" xmlns:wpg="http://schemas.microsoft.com/office/word/2010/wordprocessingGroup" xmlns:wpi="http://schemas.microsoft.com/office/word/2010/wordprocessingInk" xmlns:wne="http://schemas.microsoft.com/office/word/2006/wordml" xmlns:wps="http://schemas.microsoft.com/office/word/2010/wordprocessingShape" mc:Ignorable="w14 w15 w16se w16cid wp14">
+<w:document xmlns:wpc="http://schemas.microsoft.com/office/word/2010/wordprocessingCanvas" xmlns:cx="http://schemas.microsoft.com/office/drawing/2014/chartex" xmlns:cx1="http://schemas.microsoft.com/office/drawing/2015/9/8/chartex" xmlns:cx2="http://schemas.microsoft.com/office/drawing/2015/10/21/chartex" xmlns:cx3="http://schemas.microsoft.com/office/drawing/2016/5/9/chartex" xmlns:cx4="http://schemas.microsoft.com/office/drawing/2016/5/10/chartex" xmlns:cx5="http://schemas.microsoft.com/office/drawing/2016/5/11/chartex" xmlns:cx6="http://schemas.microsoft.com/office/drawing/2016/5/12/chartex" xmlns:cx7="http://schemas.microsoft.com/office/drawing/2016/5/13/chartex" xmlns:cx8="http://schemas.microsoft.com/office/drawing/2016/5/14/chartex" xmlns:mc="http://schemas.openxmlformats.org/markup-compatibility/2006" xmlns:aink="http://schemas.microsoft.com/office/drawing/2016/ink" xmlns:am3d="http://schemas.microsoft.com/office/drawing/2017/model3d" xmlns:o="urn:schemas-microsoft-com:office:office" xmlns:r="http://schemas.openxmlformats.org/officeDocument/2006/relationships" xmlns:m="http://schemas.openxmlformats.org/officeDocument/2006/math" xmlns:v="urn:schemas-microsoft-com:vml" xmlns:wp14="http://schemas.microsoft.com/office/word/2010/wordprocessingDrawing" xmlns:wp="http://schemas.openxmlformats.org/drawingml/2006/wordprocessingDrawing" xmlns:w10="urn:schemas-microsoft-com:office:word" xmlns:w="http://schemas.openxmlformats.org/wordprocessingml/2006/main" xmlns:w14="http://schemas.microsoft.com/office/word/2010/wordml" xmlns:w15="http://schemas.microsoft.com/office/word/2012/wordml" xmlns:w16cex="http://schemas.microsoft.com/office/word/2018/wordml/cex" xmlns:w16cid="http://schemas.microsoft.com/office/word/2016/wordml/cid" xmlns:w16="http://schemas.microsoft.com/office/word/2018/wordml" xmlns:w16se="http://schemas.microsoft.com/office/word/2015/wordml/symex" xmlns:wpg="http://schemas.microsoft.com/office/word/2010/wordprocessingGroup" xmlns:wpi="http://schemas.microsoft.com/office/word/2010/wordprocessingInk" xmlns:wne="http://schemas.microsoft.com/office/word/2006/wordml" xmlns:wps="http://schemas.microsoft.com/office/word/2010/wordprocessingShape" mc:Ignorable="w14 w15 w16se w16cid w16 w16cex wp14">
   <w:body>
     <w:p>
       <w:r>
@@ -38,113 +38,938 @@
         <w:t>To design this chatbot, we first considered the longest possible chain of interactions a user could have with the system. After building this chain, we added derived interactions that branch off the main chain. This makes it easier to make sure every state is closed at some point (reaches a terminal state).</w:t>
       </w:r>
     </w:p>
+    <w:p>
+      <w:bookmarkStart w:id="0" w:name="_GoBack"/>
+      <w:bookmarkEnd w:id="0"/>
+    </w:p>
+    <w:p>
+      <w:r>
+        <w:t>Here is an example conversation that uses over 10 states.</w:t>
+      </w:r>
+    </w:p>
+    <w:p>
+      <w:pPr>
+        <w:rPr>
+          <w:rFonts w:ascii="Lucida Console" w:hAnsi="Lucida Console"/>
+          <w:sz w:val="20"/>
+          <w:szCs w:val="20"/>
+        </w:rPr>
+      </w:pPr>
+      <w:r>
+        <w:rPr>
+          <w:rFonts w:ascii="Lucida Console" w:hAnsi="Lucida Console"/>
+          <w:sz w:val="20"/>
+          <w:szCs w:val="20"/>
+        </w:rPr>
+        <w:t>S: Hi, do you play video games?</w:t>
+      </w:r>
+    </w:p>
+    <w:p>
+      <w:pPr>
+        <w:rPr>
+          <w:rFonts w:ascii="Lucida Console" w:hAnsi="Lucida Console"/>
+          <w:sz w:val="20"/>
+          <w:szCs w:val="20"/>
+        </w:rPr>
+      </w:pPr>
+      <w:r>
+        <w:rPr>
+          <w:rFonts w:ascii="Lucida Console" w:hAnsi="Lucida Console"/>
+          <w:sz w:val="20"/>
+          <w:szCs w:val="20"/>
+        </w:rPr>
+        <w:t>U: yeah</w:t>
+      </w:r>
+    </w:p>
+    <w:p>
+      <w:pPr>
+        <w:rPr>
+          <w:rFonts w:ascii="Lucida Console" w:hAnsi="Lucida Console"/>
+          <w:sz w:val="20"/>
+          <w:szCs w:val="20"/>
+        </w:rPr>
+      </w:pPr>
+      <w:r>
+        <w:rPr>
+          <w:rFonts w:ascii="Lucida Console" w:hAnsi="Lucida Console"/>
+          <w:sz w:val="20"/>
+          <w:szCs w:val="20"/>
+        </w:rPr>
+        <w:t>Transition ('</w:t>
+      </w:r>
+      <w:proofErr w:type="spellStart"/>
+      <w:r>
+        <w:rPr>
+          <w:rFonts w:ascii="Lucida Console" w:hAnsi="Lucida Console"/>
+          <w:sz w:val="20"/>
+          <w:szCs w:val="20"/>
+        </w:rPr>
+        <w:t>State.INIT_PROMPT</w:t>
+      </w:r>
+      <w:proofErr w:type="spellEnd"/>
+      <w:r>
+        <w:rPr>
+          <w:rFonts w:ascii="Lucida Console" w:hAnsi="Lucida Console"/>
+          <w:sz w:val="20"/>
+          <w:szCs w:val="20"/>
+        </w:rPr>
+        <w:t>', 'State.QUES1a') matched "yeah"</w:t>
+      </w:r>
+    </w:p>
+    <w:p>
+      <w:pPr>
+        <w:rPr>
+          <w:rFonts w:ascii="Lucida Console" w:hAnsi="Lucida Console"/>
+          <w:sz w:val="20"/>
+          <w:szCs w:val="20"/>
+        </w:rPr>
+      </w:pPr>
+      <w:r>
+        <w:rPr>
+          <w:rFonts w:ascii="Lucida Console" w:hAnsi="Lucida Console"/>
+          <w:sz w:val="20"/>
+          <w:szCs w:val="20"/>
+        </w:rPr>
+        <w:t>S: What do you most often play video games on?</w:t>
+      </w:r>
+    </w:p>
+    <w:p>
+      <w:pPr>
+        <w:rPr>
+          <w:rFonts w:ascii="Lucida Console" w:hAnsi="Lucida Console"/>
+          <w:sz w:val="20"/>
+          <w:szCs w:val="20"/>
+        </w:rPr>
+      </w:pPr>
+      <w:r>
+        <w:rPr>
+          <w:rFonts w:ascii="Lucida Console" w:hAnsi="Lucida Console"/>
+          <w:sz w:val="20"/>
+          <w:szCs w:val="20"/>
+        </w:rPr>
+        <w:t xml:space="preserve">U: </w:t>
+      </w:r>
+      <w:proofErr w:type="spellStart"/>
+      <w:r>
+        <w:rPr>
+          <w:rFonts w:ascii="Lucida Console" w:hAnsi="Lucida Console"/>
+          <w:sz w:val="20"/>
+          <w:szCs w:val="20"/>
+        </w:rPr>
+        <w:t>wii</w:t>
+      </w:r>
+      <w:proofErr w:type="spellEnd"/>
+    </w:p>
+    <w:p>
+      <w:pPr>
+        <w:rPr>
+          <w:rFonts w:ascii="Lucida Console" w:hAnsi="Lucida Console"/>
+          <w:sz w:val="20"/>
+          <w:szCs w:val="20"/>
+        </w:rPr>
+      </w:pPr>
+      <w:r>
+        <w:rPr>
+          <w:rFonts w:ascii="Lucida Console" w:hAnsi="Lucida Console"/>
+          <w:sz w:val="20"/>
+          <w:szCs w:val="20"/>
+        </w:rPr>
+        <w:t>Transition ('State.ANS1', 'State.QUES2') matched "</w:t>
+      </w:r>
+      <w:proofErr w:type="spellStart"/>
+      <w:r>
+        <w:rPr>
+          <w:rFonts w:ascii="Lucida Console" w:hAnsi="Lucida Console"/>
+          <w:sz w:val="20"/>
+          <w:szCs w:val="20"/>
+        </w:rPr>
+        <w:t>wii</w:t>
+      </w:r>
+      <w:proofErr w:type="spellEnd"/>
+      <w:r>
+        <w:rPr>
+          <w:rFonts w:ascii="Lucida Console" w:hAnsi="Lucida Console"/>
+          <w:sz w:val="20"/>
+          <w:szCs w:val="20"/>
+        </w:rPr>
+        <w:t>"</w:t>
+      </w:r>
+    </w:p>
+    <w:p>
+      <w:pPr>
+        <w:rPr>
+          <w:rFonts w:ascii="Lucida Console" w:hAnsi="Lucida Console"/>
+          <w:sz w:val="20"/>
+          <w:szCs w:val="20"/>
+        </w:rPr>
+      </w:pPr>
+      <w:r>
+        <w:rPr>
+          <w:rFonts w:ascii="Lucida Console" w:hAnsi="Lucida Console"/>
+          <w:sz w:val="20"/>
+          <w:szCs w:val="20"/>
+        </w:rPr>
+        <w:t xml:space="preserve">S: The </w:t>
+      </w:r>
+      <w:proofErr w:type="spellStart"/>
+      <w:r>
+        <w:rPr>
+          <w:rFonts w:ascii="Lucida Console" w:hAnsi="Lucida Console"/>
+          <w:sz w:val="20"/>
+          <w:szCs w:val="20"/>
+        </w:rPr>
+        <w:t>wii</w:t>
+      </w:r>
+      <w:proofErr w:type="spellEnd"/>
+      <w:r>
+        <w:rPr>
+          <w:rFonts w:ascii="Lucida Console" w:hAnsi="Lucida Console"/>
+          <w:sz w:val="20"/>
+          <w:szCs w:val="20"/>
+        </w:rPr>
+        <w:t xml:space="preserve"> is a </w:t>
+      </w:r>
+      <w:proofErr w:type="spellStart"/>
+      <w:r>
+        <w:rPr>
+          <w:rFonts w:ascii="Lucida Console" w:hAnsi="Lucida Console"/>
+          <w:sz w:val="20"/>
+          <w:szCs w:val="20"/>
+        </w:rPr>
+        <w:t>nintendo</w:t>
+      </w:r>
+      <w:proofErr w:type="spellEnd"/>
+      <w:r>
+        <w:rPr>
+          <w:rFonts w:ascii="Lucida Console" w:hAnsi="Lucida Console"/>
+          <w:sz w:val="20"/>
+          <w:szCs w:val="20"/>
+        </w:rPr>
+        <w:t xml:space="preserve"> device! Is there anything you like about using a </w:t>
+      </w:r>
+      <w:proofErr w:type="spellStart"/>
+      <w:proofErr w:type="gramStart"/>
+      <w:r>
+        <w:rPr>
+          <w:rFonts w:ascii="Lucida Console" w:hAnsi="Lucida Console"/>
+          <w:sz w:val="20"/>
+          <w:szCs w:val="20"/>
+        </w:rPr>
+        <w:t>wii</w:t>
+      </w:r>
+      <w:proofErr w:type="spellEnd"/>
+      <w:r>
+        <w:rPr>
+          <w:rFonts w:ascii="Lucida Console" w:hAnsi="Lucida Console"/>
+          <w:sz w:val="20"/>
+          <w:szCs w:val="20"/>
+        </w:rPr>
+        <w:t xml:space="preserve"> ?</w:t>
+      </w:r>
+      <w:proofErr w:type="gramEnd"/>
+    </w:p>
+    <w:p>
+      <w:pPr>
+        <w:rPr>
+          <w:rFonts w:ascii="Lucida Console" w:hAnsi="Lucida Console"/>
+          <w:sz w:val="20"/>
+          <w:szCs w:val="20"/>
+        </w:rPr>
+      </w:pPr>
+      <w:r>
+        <w:rPr>
+          <w:rFonts w:ascii="Lucida Console" w:hAnsi="Lucida Console"/>
+          <w:sz w:val="20"/>
+          <w:szCs w:val="20"/>
+        </w:rPr>
+        <w:t>U: it's very fast and nice</w:t>
+      </w:r>
+    </w:p>
+    <w:p>
+      <w:pPr>
+        <w:rPr>
+          <w:rFonts w:ascii="Lucida Console" w:hAnsi="Lucida Console"/>
+          <w:sz w:val="20"/>
+          <w:szCs w:val="20"/>
+        </w:rPr>
+      </w:pPr>
+      <w:r>
+        <w:rPr>
+          <w:rFonts w:ascii="Lucida Console" w:hAnsi="Lucida Console"/>
+          <w:sz w:val="20"/>
+          <w:szCs w:val="20"/>
+        </w:rPr>
+        <w:t>Transition ('State.ANS2', 'State.QUES3') matched "it's very fast and nice"</w:t>
+      </w:r>
+    </w:p>
+    <w:p>
+      <w:pPr>
+        <w:rPr>
+          <w:rFonts w:ascii="Lucida Console" w:hAnsi="Lucida Console"/>
+          <w:sz w:val="20"/>
+          <w:szCs w:val="20"/>
+        </w:rPr>
+      </w:pPr>
+      <w:r>
+        <w:rPr>
+          <w:rFonts w:ascii="Lucida Console" w:hAnsi="Lucida Console"/>
+          <w:sz w:val="20"/>
+          <w:szCs w:val="20"/>
+        </w:rPr>
+        <w:t xml:space="preserve">S: I'm glad you're enjoying </w:t>
+      </w:r>
+      <w:proofErr w:type="gramStart"/>
+      <w:r>
+        <w:rPr>
+          <w:rFonts w:ascii="Lucida Console" w:hAnsi="Lucida Console"/>
+          <w:sz w:val="20"/>
+          <w:szCs w:val="20"/>
+        </w:rPr>
+        <w:t xml:space="preserve">your  </w:t>
+      </w:r>
+      <w:proofErr w:type="spellStart"/>
+      <w:r>
+        <w:rPr>
+          <w:rFonts w:ascii="Lucida Console" w:hAnsi="Lucida Console"/>
+          <w:sz w:val="20"/>
+          <w:szCs w:val="20"/>
+        </w:rPr>
+        <w:t>wii</w:t>
+      </w:r>
+      <w:proofErr w:type="spellEnd"/>
+      <w:proofErr w:type="gramEnd"/>
+      <w:r>
+        <w:rPr>
+          <w:rFonts w:ascii="Lucida Console" w:hAnsi="Lucida Console"/>
+          <w:sz w:val="20"/>
+          <w:szCs w:val="20"/>
+        </w:rPr>
+        <w:t xml:space="preserve"> !  what's your favorite game to play on your </w:t>
+      </w:r>
+      <w:proofErr w:type="spellStart"/>
+      <w:proofErr w:type="gramStart"/>
+      <w:r>
+        <w:rPr>
+          <w:rFonts w:ascii="Lucida Console" w:hAnsi="Lucida Console"/>
+          <w:sz w:val="20"/>
+          <w:szCs w:val="20"/>
+        </w:rPr>
+        <w:t>wii</w:t>
+      </w:r>
+      <w:proofErr w:type="spellEnd"/>
+      <w:r>
+        <w:rPr>
+          <w:rFonts w:ascii="Lucida Console" w:hAnsi="Lucida Console"/>
+          <w:sz w:val="20"/>
+          <w:szCs w:val="20"/>
+        </w:rPr>
+        <w:t xml:space="preserve"> ?</w:t>
+      </w:r>
+      <w:proofErr w:type="gramEnd"/>
+      <w:r>
+        <w:rPr>
+          <w:rFonts w:ascii="Lucida Console" w:hAnsi="Lucida Console"/>
+          <w:sz w:val="20"/>
+          <w:szCs w:val="20"/>
+        </w:rPr>
+        <w:t xml:space="preserve"> My favorite is </w:t>
+      </w:r>
+      <w:proofErr w:type="spellStart"/>
+      <w:r>
+        <w:rPr>
+          <w:rFonts w:ascii="Lucida Console" w:hAnsi="Lucida Console"/>
+          <w:sz w:val="20"/>
+          <w:szCs w:val="20"/>
+        </w:rPr>
+        <w:t>wii</w:t>
+      </w:r>
+      <w:proofErr w:type="spellEnd"/>
+      <w:r>
+        <w:rPr>
+          <w:rFonts w:ascii="Lucida Console" w:hAnsi="Lucida Console"/>
+          <w:sz w:val="20"/>
+          <w:szCs w:val="20"/>
+        </w:rPr>
+        <w:t xml:space="preserve"> sports!</w:t>
+      </w:r>
+    </w:p>
+    <w:p>
+      <w:pPr>
+        <w:rPr>
+          <w:rFonts w:ascii="Lucida Console" w:hAnsi="Lucida Console"/>
+          <w:sz w:val="20"/>
+          <w:szCs w:val="20"/>
+        </w:rPr>
+      </w:pPr>
+      <w:r>
+        <w:rPr>
+          <w:rFonts w:ascii="Lucida Console" w:hAnsi="Lucida Console"/>
+          <w:sz w:val="20"/>
+          <w:szCs w:val="20"/>
+        </w:rPr>
+        <w:t>U: give me another</w:t>
+      </w:r>
+    </w:p>
+    <w:p>
+      <w:pPr>
+        <w:rPr>
+          <w:rFonts w:ascii="Lucida Console" w:hAnsi="Lucida Console"/>
+          <w:sz w:val="20"/>
+          <w:szCs w:val="20"/>
+        </w:rPr>
+      </w:pPr>
+      <w:r>
+        <w:rPr>
+          <w:rFonts w:ascii="Lucida Console" w:hAnsi="Lucida Console"/>
+          <w:sz w:val="20"/>
+          <w:szCs w:val="20"/>
+        </w:rPr>
+        <w:t>Transition ('State.ANS3', 'State.QUES4a') matched "give me another"</w:t>
+      </w:r>
+    </w:p>
+    <w:p>
+      <w:pPr>
+        <w:rPr>
+          <w:rFonts w:ascii="Lucida Console" w:hAnsi="Lucida Console"/>
+          <w:sz w:val="20"/>
+          <w:szCs w:val="20"/>
+        </w:rPr>
+      </w:pPr>
+      <w:r>
+        <w:rPr>
+          <w:rFonts w:ascii="Lucida Console" w:hAnsi="Lucida Console"/>
+          <w:sz w:val="20"/>
+          <w:szCs w:val="20"/>
+        </w:rPr>
+        <w:t xml:space="preserve">S: My favorite game is Adventure Time: Explore the Dungeon Because I Don't </w:t>
+      </w:r>
+      <w:proofErr w:type="gramStart"/>
+      <w:r>
+        <w:rPr>
+          <w:rFonts w:ascii="Lucida Console" w:hAnsi="Lucida Console"/>
+          <w:sz w:val="20"/>
+          <w:szCs w:val="20"/>
+        </w:rPr>
+        <w:t>Know!.</w:t>
+      </w:r>
+      <w:proofErr w:type="gramEnd"/>
+      <w:r>
+        <w:rPr>
+          <w:rFonts w:ascii="Lucida Console" w:hAnsi="Lucida Console"/>
+          <w:sz w:val="20"/>
+          <w:szCs w:val="20"/>
+        </w:rPr>
+        <w:t xml:space="preserve"> It is </w:t>
+      </w:r>
+      <w:proofErr w:type="spellStart"/>
+      <w:proofErr w:type="gramStart"/>
+      <w:r>
+        <w:rPr>
+          <w:rFonts w:ascii="Lucida Console" w:hAnsi="Lucida Console"/>
+          <w:sz w:val="20"/>
+          <w:szCs w:val="20"/>
+        </w:rPr>
+        <w:t>a</w:t>
+      </w:r>
+      <w:proofErr w:type="spellEnd"/>
+      <w:proofErr w:type="gramEnd"/>
+      <w:r>
+        <w:rPr>
+          <w:rFonts w:ascii="Lucida Console" w:hAnsi="Lucida Console"/>
+          <w:sz w:val="20"/>
+          <w:szCs w:val="20"/>
+        </w:rPr>
+        <w:t xml:space="preserve"> action game for the x360. </w:t>
+      </w:r>
+      <w:proofErr w:type="spellStart"/>
+      <w:r>
+        <w:rPr>
+          <w:rFonts w:ascii="Lucida Console" w:hAnsi="Lucida Console"/>
+          <w:sz w:val="20"/>
+          <w:szCs w:val="20"/>
+        </w:rPr>
+        <w:t>Whats</w:t>
+      </w:r>
+      <w:proofErr w:type="spellEnd"/>
+      <w:r>
+        <w:rPr>
+          <w:rFonts w:ascii="Lucida Console" w:hAnsi="Lucida Console"/>
+          <w:sz w:val="20"/>
+          <w:szCs w:val="20"/>
+        </w:rPr>
+        <w:t xml:space="preserve"> yours?</w:t>
+      </w:r>
+    </w:p>
+    <w:p>
+      <w:pPr>
+        <w:rPr>
+          <w:rFonts w:ascii="Lucida Console" w:hAnsi="Lucida Console"/>
+          <w:sz w:val="20"/>
+          <w:szCs w:val="20"/>
+        </w:rPr>
+      </w:pPr>
+      <w:r>
+        <w:rPr>
+          <w:rFonts w:ascii="Lucida Console" w:hAnsi="Lucida Console"/>
+          <w:sz w:val="20"/>
+          <w:szCs w:val="20"/>
+        </w:rPr>
+        <w:t xml:space="preserve">U: </w:t>
+      </w:r>
+      <w:proofErr w:type="spellStart"/>
+      <w:r>
+        <w:rPr>
+          <w:rFonts w:ascii="Lucida Console" w:hAnsi="Lucida Console"/>
+          <w:sz w:val="20"/>
+          <w:szCs w:val="20"/>
+        </w:rPr>
+        <w:t>mario</w:t>
+      </w:r>
+      <w:proofErr w:type="spellEnd"/>
+      <w:r>
+        <w:rPr>
+          <w:rFonts w:ascii="Lucida Console" w:hAnsi="Lucida Console"/>
+          <w:sz w:val="20"/>
+          <w:szCs w:val="20"/>
+        </w:rPr>
+        <w:t xml:space="preserve"> kart </w:t>
+      </w:r>
+      <w:proofErr w:type="spellStart"/>
+      <w:r>
+        <w:rPr>
+          <w:rFonts w:ascii="Lucida Console" w:hAnsi="Lucida Console"/>
+          <w:sz w:val="20"/>
+          <w:szCs w:val="20"/>
+        </w:rPr>
+        <w:t>wii</w:t>
+      </w:r>
+      <w:proofErr w:type="spellEnd"/>
+    </w:p>
+    <w:p>
+      <w:pPr>
+        <w:rPr>
+          <w:rFonts w:ascii="Lucida Console" w:hAnsi="Lucida Console"/>
+          <w:sz w:val="20"/>
+          <w:szCs w:val="20"/>
+        </w:rPr>
+      </w:pPr>
+      <w:r>
+        <w:rPr>
+          <w:rFonts w:ascii="Lucida Console" w:hAnsi="Lucida Console"/>
+          <w:sz w:val="20"/>
+          <w:szCs w:val="20"/>
+        </w:rPr>
+        <w:t>Transition ('State.ANS3', 'State.QUES4d') matched "</w:t>
+      </w:r>
+      <w:proofErr w:type="spellStart"/>
+      <w:r>
+        <w:rPr>
+          <w:rFonts w:ascii="Lucida Console" w:hAnsi="Lucida Console"/>
+          <w:sz w:val="20"/>
+          <w:szCs w:val="20"/>
+        </w:rPr>
+        <w:t>mario</w:t>
+      </w:r>
+      <w:proofErr w:type="spellEnd"/>
+      <w:r>
+        <w:rPr>
+          <w:rFonts w:ascii="Lucida Console" w:hAnsi="Lucida Console"/>
+          <w:sz w:val="20"/>
+          <w:szCs w:val="20"/>
+        </w:rPr>
+        <w:t xml:space="preserve"> kart </w:t>
+      </w:r>
+      <w:proofErr w:type="spellStart"/>
+      <w:r>
+        <w:rPr>
+          <w:rFonts w:ascii="Lucida Console" w:hAnsi="Lucida Console"/>
+          <w:sz w:val="20"/>
+          <w:szCs w:val="20"/>
+        </w:rPr>
+        <w:t>wii</w:t>
+      </w:r>
+      <w:proofErr w:type="spellEnd"/>
+      <w:r>
+        <w:rPr>
+          <w:rFonts w:ascii="Lucida Console" w:hAnsi="Lucida Console"/>
+          <w:sz w:val="20"/>
+          <w:szCs w:val="20"/>
+        </w:rPr>
+        <w:t>"</w:t>
+      </w:r>
+    </w:p>
+    <w:p>
+      <w:pPr>
+        <w:rPr>
+          <w:rFonts w:ascii="Lucida Console" w:hAnsi="Lucida Console"/>
+          <w:sz w:val="20"/>
+          <w:szCs w:val="20"/>
+        </w:rPr>
+      </w:pPr>
+      <w:r>
+        <w:rPr>
+          <w:rFonts w:ascii="Lucida Console" w:hAnsi="Lucida Console"/>
+          <w:sz w:val="20"/>
+          <w:szCs w:val="20"/>
+        </w:rPr>
+        <w:t>S: Do you have a favorite genre of video game?</w:t>
+      </w:r>
+    </w:p>
+    <w:p>
+      <w:pPr>
+        <w:rPr>
+          <w:rFonts w:ascii="Lucida Console" w:hAnsi="Lucida Console"/>
+          <w:sz w:val="20"/>
+          <w:szCs w:val="20"/>
+        </w:rPr>
+      </w:pPr>
+      <w:r>
+        <w:rPr>
+          <w:rFonts w:ascii="Lucida Console" w:hAnsi="Lucida Console"/>
+          <w:sz w:val="20"/>
+          <w:szCs w:val="20"/>
+        </w:rPr>
+        <w:t>U: action</w:t>
+      </w:r>
+    </w:p>
+    <w:p>
+      <w:pPr>
+        <w:rPr>
+          <w:rFonts w:ascii="Lucida Console" w:hAnsi="Lucida Console"/>
+          <w:sz w:val="20"/>
+          <w:szCs w:val="20"/>
+        </w:rPr>
+      </w:pPr>
+      <w:r>
+        <w:rPr>
+          <w:rFonts w:ascii="Lucida Console" w:hAnsi="Lucida Console"/>
+          <w:sz w:val="20"/>
+          <w:szCs w:val="20"/>
+        </w:rPr>
+        <w:t>Transition ('State.ANS3b', 'State.ANS3c') matched "action"</w:t>
+      </w:r>
+    </w:p>
+    <w:p>
+      <w:pPr>
+        <w:rPr>
+          <w:rFonts w:ascii="Lucida Console" w:hAnsi="Lucida Console"/>
+          <w:sz w:val="20"/>
+          <w:szCs w:val="20"/>
+        </w:rPr>
+      </w:pPr>
+      <w:r>
+        <w:rPr>
+          <w:rFonts w:ascii="Lucida Console" w:hAnsi="Lucida Console"/>
+          <w:sz w:val="20"/>
+          <w:szCs w:val="20"/>
+        </w:rPr>
+        <w:lastRenderedPageBreak/>
+        <w:t xml:space="preserve">S: Ben 10 Alien Force: </w:t>
+      </w:r>
+      <w:proofErr w:type="spellStart"/>
+      <w:r>
+        <w:rPr>
+          <w:rFonts w:ascii="Lucida Console" w:hAnsi="Lucida Console"/>
+          <w:sz w:val="20"/>
+          <w:szCs w:val="20"/>
+        </w:rPr>
+        <w:t>Vilgax</w:t>
+      </w:r>
+      <w:proofErr w:type="spellEnd"/>
+      <w:r>
+        <w:rPr>
+          <w:rFonts w:ascii="Lucida Console" w:hAnsi="Lucida Console"/>
+          <w:sz w:val="20"/>
+          <w:szCs w:val="20"/>
+        </w:rPr>
+        <w:t xml:space="preserve"> Attacks is a good action game for the </w:t>
+      </w:r>
+      <w:proofErr w:type="spellStart"/>
+      <w:proofErr w:type="gramStart"/>
+      <w:r>
+        <w:rPr>
+          <w:rFonts w:ascii="Lucida Console" w:hAnsi="Lucida Console"/>
+          <w:sz w:val="20"/>
+          <w:szCs w:val="20"/>
+        </w:rPr>
+        <w:t>wii</w:t>
+      </w:r>
+      <w:proofErr w:type="spellEnd"/>
+      <w:r>
+        <w:rPr>
+          <w:rFonts w:ascii="Lucida Console" w:hAnsi="Lucida Console"/>
+          <w:sz w:val="20"/>
+          <w:szCs w:val="20"/>
+        </w:rPr>
+        <w:t xml:space="preserve"> .</w:t>
+      </w:r>
+      <w:proofErr w:type="gramEnd"/>
+      <w:r>
+        <w:rPr>
+          <w:rFonts w:ascii="Lucida Console" w:hAnsi="Lucida Console"/>
+          <w:sz w:val="20"/>
+          <w:szCs w:val="20"/>
+        </w:rPr>
+        <w:t xml:space="preserve"> Do you like the recommendation?</w:t>
+      </w:r>
+    </w:p>
+    <w:p>
+      <w:pPr>
+        <w:rPr>
+          <w:rFonts w:ascii="Lucida Console" w:hAnsi="Lucida Console"/>
+          <w:sz w:val="20"/>
+          <w:szCs w:val="20"/>
+        </w:rPr>
+      </w:pPr>
+      <w:r>
+        <w:rPr>
+          <w:rFonts w:ascii="Lucida Console" w:hAnsi="Lucida Console"/>
+          <w:sz w:val="20"/>
+          <w:szCs w:val="20"/>
+        </w:rPr>
+        <w:t>U: yeah</w:t>
+      </w:r>
+    </w:p>
+    <w:p>
+      <w:pPr>
+        <w:rPr>
+          <w:rFonts w:ascii="Lucida Console" w:hAnsi="Lucida Console"/>
+          <w:sz w:val="20"/>
+          <w:szCs w:val="20"/>
+        </w:rPr>
+      </w:pPr>
+      <w:r>
+        <w:rPr>
+          <w:rFonts w:ascii="Lucida Console" w:hAnsi="Lucida Console"/>
+          <w:sz w:val="20"/>
+          <w:szCs w:val="20"/>
+        </w:rPr>
+        <w:t>Transition ('State.QUES4z', 'State.QUES123') matched "yeah"</w:t>
+      </w:r>
+    </w:p>
+    <w:p>
+      <w:pPr>
+        <w:rPr>
+          <w:rFonts w:ascii="Lucida Console" w:hAnsi="Lucida Console"/>
+          <w:sz w:val="20"/>
+          <w:szCs w:val="20"/>
+        </w:rPr>
+      </w:pPr>
+      <w:r>
+        <w:rPr>
+          <w:rFonts w:ascii="Lucida Console" w:hAnsi="Lucida Console"/>
+          <w:sz w:val="20"/>
+          <w:szCs w:val="20"/>
+        </w:rPr>
+        <w:t>S: Great! I'll recommend another game then! Give me a genre</w:t>
+      </w:r>
+    </w:p>
+    <w:p>
+      <w:pPr>
+        <w:rPr>
+          <w:rFonts w:ascii="Lucida Console" w:hAnsi="Lucida Console"/>
+          <w:sz w:val="20"/>
+          <w:szCs w:val="20"/>
+        </w:rPr>
+      </w:pPr>
+      <w:r>
+        <w:rPr>
+          <w:rFonts w:ascii="Lucida Console" w:hAnsi="Lucida Console"/>
+          <w:sz w:val="20"/>
+          <w:szCs w:val="20"/>
+        </w:rPr>
+        <w:t>U: platform</w:t>
+      </w:r>
+    </w:p>
+    <w:p>
+      <w:pPr>
+        <w:rPr>
+          <w:rFonts w:ascii="Lucida Console" w:hAnsi="Lucida Console"/>
+          <w:sz w:val="20"/>
+          <w:szCs w:val="20"/>
+        </w:rPr>
+      </w:pPr>
+      <w:r>
+        <w:rPr>
+          <w:rFonts w:ascii="Lucida Console" w:hAnsi="Lucida Console"/>
+          <w:sz w:val="20"/>
+          <w:szCs w:val="20"/>
+        </w:rPr>
+        <w:t>Transition ('State.ANS3b', 'State.ANS3c') matched "platform"</w:t>
+      </w:r>
+    </w:p>
+    <w:p>
+      <w:pPr>
+        <w:rPr>
+          <w:rFonts w:ascii="Lucida Console" w:hAnsi="Lucida Console"/>
+          <w:sz w:val="20"/>
+          <w:szCs w:val="20"/>
+        </w:rPr>
+      </w:pPr>
+      <w:r>
+        <w:rPr>
+          <w:rFonts w:ascii="Lucida Console" w:hAnsi="Lucida Console"/>
+          <w:sz w:val="20"/>
+          <w:szCs w:val="20"/>
+        </w:rPr>
+        <w:t xml:space="preserve">S: Despicable Me: The Game is a good platform game for the </w:t>
+      </w:r>
+      <w:proofErr w:type="spellStart"/>
+      <w:proofErr w:type="gramStart"/>
+      <w:r>
+        <w:rPr>
+          <w:rFonts w:ascii="Lucida Console" w:hAnsi="Lucida Console"/>
+          <w:sz w:val="20"/>
+          <w:szCs w:val="20"/>
+        </w:rPr>
+        <w:t>wii</w:t>
+      </w:r>
+      <w:proofErr w:type="spellEnd"/>
+      <w:r>
+        <w:rPr>
+          <w:rFonts w:ascii="Lucida Console" w:hAnsi="Lucida Console"/>
+          <w:sz w:val="20"/>
+          <w:szCs w:val="20"/>
+        </w:rPr>
+        <w:t xml:space="preserve"> .</w:t>
+      </w:r>
+      <w:proofErr w:type="gramEnd"/>
+      <w:r>
+        <w:rPr>
+          <w:rFonts w:ascii="Lucida Console" w:hAnsi="Lucida Console"/>
+          <w:sz w:val="20"/>
+          <w:szCs w:val="20"/>
+        </w:rPr>
+        <w:t xml:space="preserve"> Do you like the recommendation?</w:t>
+      </w:r>
+    </w:p>
+    <w:p>
+      <w:pPr>
+        <w:rPr>
+          <w:rFonts w:ascii="Lucida Console" w:hAnsi="Lucida Console"/>
+          <w:sz w:val="20"/>
+          <w:szCs w:val="20"/>
+        </w:rPr>
+      </w:pPr>
+      <w:r>
+        <w:rPr>
+          <w:rFonts w:ascii="Lucida Console" w:hAnsi="Lucida Console"/>
+          <w:sz w:val="20"/>
+          <w:szCs w:val="20"/>
+        </w:rPr>
+        <w:t>U: no</w:t>
+      </w:r>
+    </w:p>
+    <w:p>
+      <w:pPr>
+        <w:rPr>
+          <w:rFonts w:ascii="Lucida Console" w:hAnsi="Lucida Console"/>
+          <w:sz w:val="20"/>
+          <w:szCs w:val="20"/>
+        </w:rPr>
+      </w:pPr>
+      <w:r>
+        <w:rPr>
+          <w:rFonts w:ascii="Lucida Console" w:hAnsi="Lucida Console"/>
+          <w:sz w:val="20"/>
+          <w:szCs w:val="20"/>
+        </w:rPr>
+        <w:t>Transition ('State.QUES4z', 'State.QUES124') matched "no"</w:t>
+      </w:r>
+    </w:p>
+    <w:p>
+      <w:pPr>
+        <w:rPr>
+          <w:rFonts w:ascii="Lucida Console" w:hAnsi="Lucida Console"/>
+          <w:sz w:val="20"/>
+          <w:szCs w:val="20"/>
+        </w:rPr>
+      </w:pPr>
+      <w:r>
+        <w:rPr>
+          <w:rFonts w:ascii="Lucida Console" w:hAnsi="Lucida Console"/>
+          <w:sz w:val="20"/>
+          <w:szCs w:val="20"/>
+        </w:rPr>
+        <w:t>S: I'm sorry. We'll stop here. Goodbye!</w:t>
+      </w:r>
+    </w:p>
+    <w:p>
+      <w:pPr>
+        <w:rPr>
+          <w:rFonts w:ascii="Lucida Console" w:hAnsi="Lucida Console"/>
+          <w:sz w:val="20"/>
+          <w:szCs w:val="20"/>
+        </w:rPr>
+      </w:pPr>
+      <w:r>
+        <w:rPr>
+          <w:rFonts w:ascii="Lucida Console" w:hAnsi="Lucida Console"/>
+          <w:sz w:val="20"/>
+          <w:szCs w:val="20"/>
+        </w:rPr>
+        <w:t>U:</w:t>
+      </w:r>
+    </w:p>
     <w:p/>
     <w:p>
       <w:r>
-        <w:t>One long chain you can try out is:</w:t>
-      </w:r>
-    </w:p>
-    <w:p>
+        <w:t>Note that for the third step (</w:t>
+      </w:r>
       <w:r>
         <w:rPr>
           <w:i/>
           <w:iCs/>
         </w:rPr>
-        <w:t>yes</w:t>
-      </w:r>
-      <w:r>
-        <w:t xml:space="preserve"> -&gt; </w:t>
+        <w:t xml:space="preserve">it is </w:t>
       </w:r>
       <w:r>
         <w:rPr>
           <w:i/>
           <w:iCs/>
         </w:rPr>
-        <w:t xml:space="preserve">a </w:t>
-      </w:r>
-      <w:proofErr w:type="spellStart"/>
+        <w:t xml:space="preserve">very </w:t>
+      </w:r>
       <w:r>
         <w:rPr>
           <w:i/>
           <w:iCs/>
         </w:rPr>
-        <w:t>wii</w:t>
-      </w:r>
-      <w:proofErr w:type="spellEnd"/>
+        <w:t>fast</w:t>
+      </w:r>
       <w:r>
         <w:rPr>
           <w:i/>
           <w:iCs/>
         </w:rPr>
-        <w:t xml:space="preserve"> </w:t>
-      </w:r>
-      <w:r>
-        <w:softHyphen/>
-        <w:t xml:space="preserve">-&gt; it is fast -&gt; </w:t>
-      </w:r>
-      <w:proofErr w:type="spellStart"/>
-      <w:r>
-        <w:rPr>
-          <w:i/>
-          <w:iCs/>
-        </w:rPr>
-        <w:t>wii</w:t>
-      </w:r>
-      <w:proofErr w:type="spellEnd"/>
-      <w:r>
-        <w:rPr>
-          <w:i/>
-          <w:iCs/>
-        </w:rPr>
-        <w:t xml:space="preserve"> fit </w:t>
-      </w:r>
-      <w:r>
-        <w:t xml:space="preserve">-&gt; Action -&gt; </w:t>
+        <w:t>…</w:t>
+      </w:r>
+      <w:r>
+        <w:t>), the system responds slightly differently if the user gives a positive or a negative response to the question (In short, feel free to use adjectives other than “fast”).</w:t>
+      </w:r>
+    </w:p>
+    <w:p>
+      <w:r>
+        <w:t xml:space="preserve">We found the </w:t>
+      </w:r>
+      <w:proofErr w:type="spellStart"/>
+      <w:r>
+        <w:t>NaTeX</w:t>
+      </w:r>
+      <w:proofErr w:type="spellEnd"/>
+      <w:r>
+        <w:t xml:space="preserve"> notation to be rather limiting (especially in that it lacks the ability to perform the OR operation, only XOR is defined as {}). For the final project, we look to move towards a more mature, more Pythonic and better developed framework. In conclusion, this project has put into perspective the difficulty of designing chatbots as finite state </w:t>
+      </w:r>
+      <w:r>
+        <w:t>machines and</w:t>
+      </w:r>
+      <w:r>
+        <w:t xml:space="preserve"> exacerbates the need for a better method of analyzing text and responding to users.</w:t>
       </w:r>
     </w:p>
     <w:p/>
     <w:p>
       <w:r>
-        <w:t>Note that for the third step (</w:t>
-      </w:r>
-      <w:r>
-        <w:rPr>
-          <w:i/>
-          <w:iCs/>
-        </w:rPr>
-        <w:t>it is fast</w:t>
-      </w:r>
-      <w:r>
-        <w:t>), the system responds slightly differently if the user gives a positive or a negative response to the question (In short, feel free to use adjectives other than “fast”).</w:t>
-      </w:r>
-    </w:p>
-    <w:p>
-      <w:r>
-        <w:t xml:space="preserve">We found the </w:t>
-      </w:r>
-      <w:proofErr w:type="spellStart"/>
-      <w:r>
-        <w:t>NaTeX</w:t>
-      </w:r>
-      <w:proofErr w:type="spellEnd"/>
-      <w:r>
-        <w:t xml:space="preserve"> notation to be rather limiting (especially in that it lacks the ability to perform the OR operation, only XOR is defined as {}). For the final project, we look to move towards a more mature, more Pythonic and better developed framework. In conclusion, this project has put into perspective the difficulty of designing chatbots as finite state </w:t>
-      </w:r>
-      <w:proofErr w:type="gramStart"/>
-      <w:r>
-        <w:t>machines, and</w:t>
-      </w:r>
-      <w:proofErr w:type="gramEnd"/>
-      <w:r>
-        <w:t xml:space="preserve"> exacerbates the need for a better method of analyzing text and responding to users.</w:t>
-      </w:r>
-    </w:p>
-    <w:p>
-      <w:bookmarkStart w:id="0" w:name="_GoBack"/>
-      <w:bookmarkEnd w:id="0"/>
-    </w:p>
-    <w:p>
-      <w:r>
         <w:t xml:space="preserve">Below is a state diagram </w:t>
       </w:r>
       <w:r>
@@ -156,13 +981,17 @@
       <w:r>
         <w:t xml:space="preserve"> This doesn’t explicitly correlate with the programmed state machine, but rather shows how different user transitions can </w:t>
       </w:r>
-      <w:proofErr w:type="gramStart"/>
-      <w:r>
-        <w:t>effect</w:t>
-      </w:r>
-      <w:proofErr w:type="gramEnd"/>
+      <w:r>
+        <w:t>affect</w:t>
+      </w:r>
       <w:r>
         <w:t xml:space="preserve"> different prompts from the system, and how the conversation will flow as such.</w:t>
+      </w:r>
+      <w:r>
+        <w:t xml:space="preserve"> Note the bottom part of the state diagram was slightly simplified due to time constraints</w:t>
+      </w:r>
+      <w:r>
+        <w:t>.</w:t>
       </w:r>
     </w:p>
     <w:p>
@@ -228,7 +1057,7 @@
 </file>
 
 <file path=word/styles.xml><?xml version="1.0" encoding="utf-8"?>
-<w:styles xmlns:mc="http://schemas.openxmlformats.org/markup-compatibility/2006" xmlns:r="http://schemas.openxmlformats.org/officeDocument/2006/relationships" xmlns:w="http://schemas.openxmlformats.org/wordprocessingml/2006/main" xmlns:w14="http://schemas.microsoft.com/office/word/2010/wordml" xmlns:w15="http://schemas.microsoft.com/office/word/2012/wordml" xmlns:w16cid="http://schemas.microsoft.com/office/word/2016/wordml/cid" xmlns:w16se="http://schemas.microsoft.com/office/word/2015/wordml/symex" mc:Ignorable="w14 w15 w16se w16cid">
+<w:styles xmlns:mc="http://schemas.openxmlformats.org/markup-compatibility/2006" xmlns:r="http://schemas.openxmlformats.org/officeDocument/2006/relationships" xmlns:w="http://schemas.openxmlformats.org/wordprocessingml/2006/main" xmlns:w14="http://schemas.microsoft.com/office/word/2010/wordml" xmlns:w15="http://schemas.microsoft.com/office/word/2012/wordml" xmlns:w16cex="http://schemas.microsoft.com/office/word/2018/wordml/cex" xmlns:w16cid="http://schemas.microsoft.com/office/word/2016/wordml/cid" xmlns:w16="http://schemas.microsoft.com/office/word/2018/wordml" xmlns:w16se="http://schemas.microsoft.com/office/word/2015/wordml/symex" mc:Ignorable="w14 w15 w16se w16cid w16 w16cex">
   <w:docDefaults>
     <w:rPrDefault>
       <w:rPr>

</xml_diff>